<commit_message>
updated Admin and Fabric Policies
</commit_message>
<xml_diff>
--- a/Excel_Spreadsheet_Guidance.docx
+++ b/Excel_Spreadsheet_Guidance.docx
@@ -5371,7 +5371,19 @@
         <w:rPr>
           <w:rFonts w:ascii="Calibri" w:eastAsia="Times New Roman" w:hAnsi="Calibri" w:cs="Calibri"/>
         </w:rPr>
-        <w:t>Select the inband or oob mgmt domain for reaching the NTP Server.</w:t>
+        <w:t xml:space="preserve">Select the inband or oob mgmt </w:t>
+      </w:r>
+      <w:r>
+        <w:rPr>
+          <w:rFonts w:ascii="Calibri" w:eastAsia="Times New Roman" w:hAnsi="Calibri" w:cs="Calibri"/>
+        </w:rPr>
+        <w:t>EPG</w:t>
+      </w:r>
+      <w:r>
+        <w:rPr>
+          <w:rFonts w:ascii="Calibri" w:eastAsia="Times New Roman" w:hAnsi="Calibri" w:cs="Calibri"/>
+        </w:rPr>
+        <w:t xml:space="preserve"> for reaching the NTP Server.</w:t>
       </w:r>
     </w:p>
     <w:p>
@@ -5872,7 +5884,6 @@
           <w:b/>
           <w:bCs/>
         </w:rPr>
-        <w:lastRenderedPageBreak/>
         <w:t>Reply_Email</w:t>
       </w:r>
       <w:r>
@@ -23767,7 +23778,19 @@
         <w:rPr>
           <w:rFonts w:ascii="Calibri" w:eastAsia="Times New Roman" w:hAnsi="Calibri" w:cs="Calibri"/>
         </w:rPr>
-        <w:t xml:space="preserve"> VLAN to use for static port mapping with this vlan.</w:t>
+        <w:t xml:space="preserve"> VLAN to use for static port mapping with this </w:t>
+      </w:r>
+      <w:r>
+        <w:rPr>
+          <w:rFonts w:ascii="Calibri" w:eastAsia="Times New Roman" w:hAnsi="Calibri" w:cs="Calibri"/>
+        </w:rPr>
+        <w:t>EPG</w:t>
+      </w:r>
+      <w:r>
+        <w:rPr>
+          <w:rFonts w:ascii="Calibri" w:eastAsia="Times New Roman" w:hAnsi="Calibri" w:cs="Calibri"/>
+        </w:rPr>
+        <w:t>.</w:t>
       </w:r>
     </w:p>
     <w:p>
@@ -28058,10 +28081,37 @@
           <w:b/>
           <w:bCs/>
         </w:rPr>
-        <w:t xml:space="preserve"> (private)</w:t>
-      </w:r>
-      <w:r>
-        <w:t>—The subnet applies only within its tenant.</w:t>
+        <w:t xml:space="preserve"> </w:t>
+      </w:r>
+      <w:r>
+        <w:rPr>
+          <w:b/>
+          <w:bCs/>
+        </w:rPr>
+        <w:t>[</w:t>
+      </w:r>
+      <w:r>
+        <w:rPr>
+          <w:b/>
+          <w:bCs/>
+        </w:rPr>
+        <w:t>private</w:t>
+      </w:r>
+      <w:r>
+        <w:rPr>
+          <w:b/>
+          <w:bCs/>
+        </w:rPr>
+        <w:t xml:space="preserve">] </w:t>
+      </w:r>
+      <w:r>
+        <w:t>—</w:t>
+      </w:r>
+      <w:r>
+        <w:t xml:space="preserve"> </w:t>
+      </w:r>
+      <w:r>
+        <w:t>The subnet applies only within its tenant.</w:t>
       </w:r>
     </w:p>
     <w:p>
@@ -28084,10 +28134,37 @@
           <w:b/>
           <w:bCs/>
         </w:rPr>
-        <w:t xml:space="preserve"> (public)</w:t>
-      </w:r>
-      <w:r>
-        <w:t>—The subnet can be exported to a routed connection.</w:t>
+        <w:t xml:space="preserve"> </w:t>
+      </w:r>
+      <w:r>
+        <w:rPr>
+          <w:b/>
+          <w:bCs/>
+        </w:rPr>
+        <w:t>[</w:t>
+      </w:r>
+      <w:r>
+        <w:rPr>
+          <w:b/>
+          <w:bCs/>
+        </w:rPr>
+        <w:t>public</w:t>
+      </w:r>
+      <w:r>
+        <w:rPr>
+          <w:b/>
+          <w:bCs/>
+        </w:rPr>
+        <w:t xml:space="preserve">] </w:t>
+      </w:r>
+      <w:r>
+        <w:t>—</w:t>
+      </w:r>
+      <w:r>
+        <w:t xml:space="preserve"> </w:t>
+      </w:r>
+      <w:r>
+        <w:t>The subnet can be exported to a routed connection.</w:t>
       </w:r>
     </w:p>
     <w:p>
@@ -28110,17 +28187,37 @@
           <w:b/>
           <w:bCs/>
         </w:rPr>
-        <w:t xml:space="preserve"> (</w:t>
-      </w:r>
-      <w:r>
-        <w:rPr>
-          <w:b/>
-          <w:bCs/>
-        </w:rPr>
-        <w:t>shared)</w:t>
-      </w:r>
-      <w:r>
-        <w:t>—The subnet can be shared with and exported to multiple contexts (VRFs) in the same tenant or across tenants as part of a shared service. An example of a shared service is a routed connection to an EPG present in another context (VRF) in a different tenant. This enables traffic to pass in both directions across contexts (VRFs). An EPG that provides a shared service must have its subnet configured under that EPG (not under a bridge domain), and its scope must be set to advertised externally, and shared between VRFs.</w:t>
+        <w:t xml:space="preserve"> </w:t>
+      </w:r>
+      <w:r>
+        <w:rPr>
+          <w:b/>
+          <w:bCs/>
+        </w:rPr>
+        <w:t>[</w:t>
+      </w:r>
+      <w:r>
+        <w:rPr>
+          <w:b/>
+          <w:bCs/>
+        </w:rPr>
+        <w:t>shared</w:t>
+      </w:r>
+      <w:r>
+        <w:rPr>
+          <w:b/>
+          <w:bCs/>
+        </w:rPr>
+        <w:t xml:space="preserve">] </w:t>
+      </w:r>
+      <w:r>
+        <w:t>—</w:t>
+      </w:r>
+      <w:r>
+        <w:t xml:space="preserve"> </w:t>
+      </w:r>
+      <w:r>
+        <w:t>The subnet can be shared with and exported to multiple contexts (VRFs) in the same tenant or across tenants as part of a shared service. An example of a shared service is a routed connection to an EPG present in another context (VRF) in a different tenant. This enables traffic to pass in both directions across contexts (VRFs). An EPG that provides a shared service must have its subnet configured under that EPG (not under a bridge domain), and its scope must be set to advertised externally, and shared between VRFs.</w:t>
       </w:r>
     </w:p>
     <w:p>
@@ -28169,13 +28266,16 @@
         <w:t xml:space="preserve"> </w:t>
       </w:r>
       <w:r>
+        <w:t>[</w:t>
+      </w:r>
+      <w:r>
         <w:rPr>
           <w:b/>
           <w:bCs/>
           <w:i/>
           <w:iCs/>
         </w:rPr>
-        <w:t>(</w:t>
+        <w:t>private</w:t>
       </w:r>
       <w:r>
         <w:rPr>
@@ -28184,7 +28284,7 @@
           <w:i/>
           <w:iCs/>
         </w:rPr>
-        <w:t>private)</w:t>
+        <w:t>]</w:t>
       </w:r>
       <w:r>
         <w:t xml:space="preserve">. </w:t>
@@ -28621,6 +28721,497 @@
       </w:r>
       <w:r>
         <w:t xml:space="preserve"> </w:t>
+      </w:r>
+    </w:p>
+    <w:p>
+      <w:pPr>
+        <w:pStyle w:val="ListParagraph"/>
+      </w:pPr>
+    </w:p>
+    <w:p>
+      <w:pPr>
+        <w:pStyle w:val="ListParagraph"/>
+      </w:pPr>
+      <w:r>
+        <w:t>The target differentiated services code point (DSCP) of the layer 3 output attribute path. The options are as follows:</w:t>
+      </w:r>
+    </w:p>
+    <w:p>
+      <w:pPr>
+        <w:pStyle w:val="ListParagraph"/>
+      </w:pPr>
+    </w:p>
+    <w:p>
+      <w:pPr>
+        <w:pStyle w:val="ListParagraph"/>
+        <w:numPr>
+          <w:ilvl w:val="1"/>
+          <w:numId w:val="1"/>
+        </w:numPr>
+      </w:pPr>
+      <w:r>
+        <w:t xml:space="preserve">    AF11 — low drop</w:t>
+      </w:r>
+      <w:r>
+        <w:t xml:space="preserve"> </w:t>
+      </w:r>
+      <w:r>
+        <w:t>Priority</w:t>
+      </w:r>
+    </w:p>
+    <w:p>
+      <w:pPr>
+        <w:pStyle w:val="ListParagraph"/>
+        <w:numPr>
+          <w:ilvl w:val="1"/>
+          <w:numId w:val="1"/>
+        </w:numPr>
+      </w:pPr>
+      <w:r>
+        <w:t xml:space="preserve">    AF12 — medium drop</w:t>
+      </w:r>
+      <w:r>
+        <w:t xml:space="preserve"> </w:t>
+      </w:r>
+      <w:r>
+        <w:t>Priority</w:t>
+      </w:r>
+    </w:p>
+    <w:p>
+      <w:pPr>
+        <w:pStyle w:val="ListParagraph"/>
+        <w:numPr>
+          <w:ilvl w:val="1"/>
+          <w:numId w:val="1"/>
+        </w:numPr>
+      </w:pPr>
+      <w:r>
+        <w:t xml:space="preserve">    AF13 — high drop</w:t>
+      </w:r>
+      <w:r>
+        <w:t xml:space="preserve"> </w:t>
+      </w:r>
+      <w:r>
+        <w:t>Priority</w:t>
+      </w:r>
+    </w:p>
+    <w:p>
+      <w:pPr>
+        <w:pStyle w:val="ListParagraph"/>
+        <w:numPr>
+          <w:ilvl w:val="1"/>
+          <w:numId w:val="1"/>
+        </w:numPr>
+      </w:pPr>
+      <w:r>
+        <w:t xml:space="preserve">    AF21 — low drop</w:t>
+      </w:r>
+      <w:r>
+        <w:t xml:space="preserve"> </w:t>
+      </w:r>
+      <w:r>
+        <w:t>Immediate</w:t>
+      </w:r>
+    </w:p>
+    <w:p>
+      <w:pPr>
+        <w:pStyle w:val="ListParagraph"/>
+        <w:numPr>
+          <w:ilvl w:val="1"/>
+          <w:numId w:val="1"/>
+        </w:numPr>
+      </w:pPr>
+      <w:r>
+        <w:t xml:space="preserve">    AF22 — medium drop</w:t>
+      </w:r>
+      <w:r>
+        <w:t xml:space="preserve"> </w:t>
+      </w:r>
+      <w:r>
+        <w:t>Immediate</w:t>
+      </w:r>
+    </w:p>
+    <w:p>
+      <w:pPr>
+        <w:pStyle w:val="ListParagraph"/>
+        <w:numPr>
+          <w:ilvl w:val="1"/>
+          <w:numId w:val="1"/>
+        </w:numPr>
+      </w:pPr>
+      <w:r>
+        <w:t xml:space="preserve">    AF23 — high drop</w:t>
+      </w:r>
+      <w:r>
+        <w:t xml:space="preserve"> </w:t>
+      </w:r>
+      <w:r>
+        <w:t>Immediate</w:t>
+      </w:r>
+    </w:p>
+    <w:p>
+      <w:pPr>
+        <w:pStyle w:val="ListParagraph"/>
+        <w:numPr>
+          <w:ilvl w:val="1"/>
+          <w:numId w:val="1"/>
+        </w:numPr>
+      </w:pPr>
+      <w:r>
+        <w:t xml:space="preserve">    AF31 — </w:t>
+      </w:r>
+      <w:r>
+        <w:t>l</w:t>
+      </w:r>
+      <w:r>
+        <w:t>ow drop</w:t>
+      </w:r>
+      <w:r>
+        <w:t xml:space="preserve"> </w:t>
+      </w:r>
+      <w:r>
+        <w:t>Flash</w:t>
+      </w:r>
+    </w:p>
+    <w:p>
+      <w:pPr>
+        <w:pStyle w:val="ListParagraph"/>
+        <w:numPr>
+          <w:ilvl w:val="1"/>
+          <w:numId w:val="1"/>
+        </w:numPr>
+      </w:pPr>
+      <w:r>
+        <w:t xml:space="preserve">    AF32 — medium drop</w:t>
+      </w:r>
+      <w:r>
+        <w:t xml:space="preserve"> </w:t>
+      </w:r>
+      <w:r>
+        <w:t>Flash</w:t>
+      </w:r>
+    </w:p>
+    <w:p>
+      <w:pPr>
+        <w:pStyle w:val="ListParagraph"/>
+        <w:numPr>
+          <w:ilvl w:val="1"/>
+          <w:numId w:val="1"/>
+        </w:numPr>
+      </w:pPr>
+      <w:r>
+        <w:t xml:space="preserve">    AF33 — high drop</w:t>
+      </w:r>
+      <w:r>
+        <w:t xml:space="preserve"> </w:t>
+      </w:r>
+      <w:r>
+        <w:t>Flash</w:t>
+      </w:r>
+    </w:p>
+    <w:p>
+      <w:pPr>
+        <w:pStyle w:val="ListParagraph"/>
+        <w:numPr>
+          <w:ilvl w:val="1"/>
+          <w:numId w:val="1"/>
+        </w:numPr>
+      </w:pPr>
+      <w:r>
+        <w:t xml:space="preserve">    AF41 — low drop—Flash Override</w:t>
+      </w:r>
+    </w:p>
+    <w:p>
+      <w:pPr>
+        <w:pStyle w:val="ListParagraph"/>
+        <w:numPr>
+          <w:ilvl w:val="1"/>
+          <w:numId w:val="1"/>
+        </w:numPr>
+      </w:pPr>
+      <w:r>
+        <w:t xml:space="preserve">    AF42 — medium drop</w:t>
+      </w:r>
+      <w:r>
+        <w:t xml:space="preserve"> </w:t>
+      </w:r>
+      <w:r>
+        <w:t>Flash Override</w:t>
+      </w:r>
+    </w:p>
+    <w:p>
+      <w:pPr>
+        <w:pStyle w:val="ListParagraph"/>
+        <w:numPr>
+          <w:ilvl w:val="1"/>
+          <w:numId w:val="1"/>
+        </w:numPr>
+      </w:pPr>
+      <w:r>
+        <w:lastRenderedPageBreak/>
+        <w:t xml:space="preserve">    AF43 — high drop</w:t>
+      </w:r>
+      <w:r>
+        <w:t xml:space="preserve"> </w:t>
+      </w:r>
+      <w:r>
+        <w:t>Flash Override</w:t>
+      </w:r>
+    </w:p>
+    <w:p>
+      <w:pPr>
+        <w:pStyle w:val="ListParagraph"/>
+        <w:numPr>
+          <w:ilvl w:val="1"/>
+          <w:numId w:val="1"/>
+        </w:numPr>
+      </w:pPr>
+      <w:r>
+        <w:t xml:space="preserve">    CS0</w:t>
+      </w:r>
+      <w:r>
+        <w:t xml:space="preserve"> </w:t>
+      </w:r>
+      <w:r>
+        <w:t>—</w:t>
+      </w:r>
+      <w:r>
+        <w:t xml:space="preserve"> </w:t>
+      </w:r>
+      <w:r>
+        <w:t>class of service level 0</w:t>
+      </w:r>
+    </w:p>
+    <w:p>
+      <w:pPr>
+        <w:pStyle w:val="ListParagraph"/>
+        <w:numPr>
+          <w:ilvl w:val="1"/>
+          <w:numId w:val="1"/>
+        </w:numPr>
+      </w:pPr>
+      <w:r>
+        <w:t xml:space="preserve">    CS1</w:t>
+      </w:r>
+      <w:r>
+        <w:t xml:space="preserve"> </w:t>
+      </w:r>
+      <w:r>
+        <w:t>—</w:t>
+      </w:r>
+      <w:r>
+        <w:t xml:space="preserve"> </w:t>
+      </w:r>
+      <w:r>
+        <w:t>class of service level 1</w:t>
+      </w:r>
+    </w:p>
+    <w:p>
+      <w:pPr>
+        <w:pStyle w:val="ListParagraph"/>
+        <w:numPr>
+          <w:ilvl w:val="1"/>
+          <w:numId w:val="1"/>
+        </w:numPr>
+      </w:pPr>
+      <w:r>
+        <w:t xml:space="preserve">    CS2</w:t>
+      </w:r>
+      <w:r>
+        <w:t xml:space="preserve"> </w:t>
+      </w:r>
+      <w:r>
+        <w:t>—</w:t>
+      </w:r>
+      <w:r>
+        <w:t xml:space="preserve"> </w:t>
+      </w:r>
+      <w:r>
+        <w:t>class of service level 2</w:t>
+      </w:r>
+    </w:p>
+    <w:p>
+      <w:pPr>
+        <w:pStyle w:val="ListParagraph"/>
+        <w:numPr>
+          <w:ilvl w:val="1"/>
+          <w:numId w:val="1"/>
+        </w:numPr>
+      </w:pPr>
+      <w:r>
+        <w:t xml:space="preserve">    CS3</w:t>
+      </w:r>
+      <w:r>
+        <w:t xml:space="preserve"> </w:t>
+      </w:r>
+      <w:r>
+        <w:t>—</w:t>
+      </w:r>
+      <w:r>
+        <w:t xml:space="preserve"> </w:t>
+      </w:r>
+      <w:r>
+        <w:t>class of service level 3</w:t>
+      </w:r>
+    </w:p>
+    <w:p>
+      <w:pPr>
+        <w:pStyle w:val="ListParagraph"/>
+        <w:numPr>
+          <w:ilvl w:val="1"/>
+          <w:numId w:val="1"/>
+        </w:numPr>
+      </w:pPr>
+      <w:r>
+        <w:t xml:space="preserve">    CS4</w:t>
+      </w:r>
+      <w:r>
+        <w:t xml:space="preserve"> </w:t>
+      </w:r>
+      <w:r>
+        <w:t>—</w:t>
+      </w:r>
+      <w:r>
+        <w:t xml:space="preserve"> </w:t>
+      </w:r>
+      <w:r>
+        <w:t>class of service level 4</w:t>
+      </w:r>
+    </w:p>
+    <w:p>
+      <w:pPr>
+        <w:pStyle w:val="ListParagraph"/>
+        <w:numPr>
+          <w:ilvl w:val="1"/>
+          <w:numId w:val="1"/>
+        </w:numPr>
+      </w:pPr>
+      <w:r>
+        <w:t xml:space="preserve">    CS5</w:t>
+      </w:r>
+      <w:r>
+        <w:t xml:space="preserve"> </w:t>
+      </w:r>
+      <w:r>
+        <w:t>—</w:t>
+      </w:r>
+      <w:r>
+        <w:t xml:space="preserve"> </w:t>
+      </w:r>
+      <w:r>
+        <w:t>class of service level 5</w:t>
+      </w:r>
+    </w:p>
+    <w:p>
+      <w:pPr>
+        <w:pStyle w:val="ListParagraph"/>
+        <w:numPr>
+          <w:ilvl w:val="1"/>
+          <w:numId w:val="1"/>
+        </w:numPr>
+      </w:pPr>
+      <w:r>
+        <w:t xml:space="preserve">    CS6</w:t>
+      </w:r>
+      <w:r>
+        <w:t xml:space="preserve"> </w:t>
+      </w:r>
+      <w:r>
+        <w:t>—</w:t>
+      </w:r>
+      <w:r>
+        <w:t xml:space="preserve"> </w:t>
+      </w:r>
+      <w:r>
+        <w:t>class of service level 6</w:t>
+      </w:r>
+    </w:p>
+    <w:p>
+      <w:pPr>
+        <w:pStyle w:val="ListParagraph"/>
+        <w:numPr>
+          <w:ilvl w:val="1"/>
+          <w:numId w:val="1"/>
+        </w:numPr>
+      </w:pPr>
+      <w:r>
+        <w:t xml:space="preserve">    CS7</w:t>
+      </w:r>
+      <w:r>
+        <w:t xml:space="preserve"> </w:t>
+      </w:r>
+      <w:r>
+        <w:t>—</w:t>
+      </w:r>
+      <w:r>
+        <w:t xml:space="preserve"> </w:t>
+      </w:r>
+      <w:r>
+        <w:t>class of service level 7</w:t>
+      </w:r>
+    </w:p>
+    <w:p>
+      <w:pPr>
+        <w:pStyle w:val="ListParagraph"/>
+        <w:numPr>
+          <w:ilvl w:val="1"/>
+          <w:numId w:val="1"/>
+        </w:numPr>
+      </w:pPr>
+      <w:r>
+        <w:t xml:space="preserve">    Expedited Forwarding—Critical</w:t>
+      </w:r>
+    </w:p>
+    <w:p>
+      <w:pPr>
+        <w:pStyle w:val="ListParagraph"/>
+      </w:pPr>
+    </w:p>
+    <w:p>
+      <w:pPr>
+        <w:pStyle w:val="ListParagraph"/>
+      </w:pPr>
+      <w:r>
+        <w:t xml:space="preserve">    Voice Admit</w:t>
+      </w:r>
+    </w:p>
+    <w:p>
+      <w:pPr>
+        <w:pStyle w:val="ListParagraph"/>
+      </w:pPr>
+    </w:p>
+    <w:p>
+      <w:pPr>
+        <w:pStyle w:val="ListParagraph"/>
+      </w:pPr>
+      <w:r>
+        <w:t xml:space="preserve">    Unspecified—</w:t>
+      </w:r>
+    </w:p>
+    <w:p>
+      <w:pPr>
+        <w:pStyle w:val="ListParagraph"/>
+      </w:pPr>
+    </w:p>
+    <w:p>
+      <w:pPr>
+        <w:pStyle w:val="ListParagraph"/>
+      </w:pPr>
+      <w:r>
+        <w:t>The default is Unspecified.</w:t>
+      </w:r>
+    </w:p>
+    <w:p>
+      <w:pPr>
+        <w:pStyle w:val="ListParagraph"/>
+      </w:pPr>
+    </w:p>
+    <w:p>
+      <w:pPr>
+        <w:pStyle w:val="ListParagraph"/>
+      </w:pPr>
+      <w:r>
+        <w:t>Target DSCP is not inherited with contract inheritance.</w:t>
       </w:r>
     </w:p>
     <w:p>
@@ -28731,9 +29322,14 @@
         <w:t>EPG</w:t>
       </w:r>
       <w:r>
-        <w:t xml:space="preserve"> Policies</w:t>
+        <w:t xml:space="preserve"> </w:t>
+      </w:r>
+      <w:proofErr w:type="spellStart"/>
+      <w:r>
+        <w:t>Poliies</w:t>
       </w:r>
       <w:bookmarkEnd w:id="47"/>
+      <w:proofErr w:type="spellEnd"/>
     </w:p>
     <w:p>
       <w:pPr>
@@ -28757,7 +29353,19 @@
         <w:rPr>
           <w:u w:val="single"/>
         </w:rPr>
-        <w:t>annotations</w:t>
+        <w:t>a</w:t>
+      </w:r>
+      <w:r>
+        <w:rPr>
+          <w:u w:val="single"/>
+        </w:rPr>
+        <w:t>n</w:t>
+      </w:r>
+      <w:r>
+        <w:rPr>
+          <w:u w:val="single"/>
+        </w:rPr>
+        <w:t>notations</w:t>
       </w:r>
       <w:r>
         <w:t xml:space="preserve">] – </w:t>
@@ -29110,13 +29718,7 @@
         <w:t xml:space="preserve"> – </w:t>
       </w:r>
       <w:r>
-        <w:t>Actual class is “</w:t>
-      </w:r>
-      <w:r>
-        <w:t>vzBrCP</w:t>
-      </w:r>
-      <w:r>
-        <w:t xml:space="preserve">”.  </w:t>
+        <w:t xml:space="preserve">Actual class is “vzBrCP”.  </w:t>
       </w:r>
       <w:r>
         <w:t>Add a consumer contract to the EPG</w:t>
@@ -29433,19 +30035,45 @@
         <w:rPr>
           <w:highlight w:val="yellow"/>
         </w:rPr>
-        <w:t xml:space="preserve"> [is_attr_based]</w:t>
-      </w:r>
+        <w:t xml:space="preserve"> [</w:t>
+      </w:r>
+      <w:proofErr w:type="spellStart"/>
       <w:r>
         <w:rPr>
           <w:highlight w:val="yellow"/>
         </w:rPr>
+        <w:t>is_attr_based</w:t>
+      </w:r>
+      <w:proofErr w:type="spellEnd"/>
+      <w:r>
+        <w:rPr>
+          <w:highlight w:val="yellow"/>
+        </w:rPr>
+        <w:t>]</w:t>
+      </w:r>
+      <w:r>
+        <w:rPr>
+          <w:highlight w:val="yellow"/>
+        </w:rPr>
         <w:t xml:space="preserve"> – </w:t>
       </w:r>
       <w:r>
         <w:rPr>
           <w:highlight w:val="yellow"/>
         </w:rPr>
-        <w:t>Indicates (true or false) whether this EPG is a micro-segmented EPG, defined by micro-segmentation attributes and identical network behavior.</w:t>
+        <w:t xml:space="preserve">Indicates </w:t>
+      </w:r>
+      <w:r>
+        <w:rPr>
+          <w:highlight w:val="yellow"/>
+        </w:rPr>
+        <w:t>W</w:t>
+      </w:r>
+      <w:r>
+        <w:rPr>
+          <w:highlight w:val="yellow"/>
+        </w:rPr>
+        <w:t>hether this EPG is a micro-segmented EPG, defined by micro-segmentation attributes and identical network behavior.</w:t>
       </w:r>
     </w:p>
     <w:p>
@@ -29886,13 +30514,23 @@
         <w:t>Intra-EPG policy.</w:t>
       </w:r>
       <w:r>
-        <w:t xml:space="preserve">  </w:t>
-      </w:r>
-      <w:r>
-        <w:t>Example: “</w:t>
-      </w:r>
-      <w:r>
-        <w:t>uni/tn-common/</w:t>
+        <w:t xml:space="preserve">  Example: “</w:t>
+      </w:r>
+      <w:proofErr w:type="spellStart"/>
+      <w:r>
+        <w:t>uni</w:t>
+      </w:r>
+      <w:proofErr w:type="spellEnd"/>
+      <w:r>
+        <w:t>/</w:t>
+      </w:r>
+      <w:proofErr w:type="spellStart"/>
+      <w:r>
+        <w:t>tn</w:t>
+      </w:r>
+      <w:proofErr w:type="spellEnd"/>
+      <w:r>
+        <w:t>-common/</w:t>
       </w:r>
       <w:proofErr w:type="spellStart"/>
       <w:r>
@@ -33835,10 +34473,21 @@
 </file>
 
 <file path=customXml/item1.xml><?xml version="1.0" encoding="utf-8"?>
-<b:Sources xmlns:b="http://schemas.openxmlformats.org/officeDocument/2006/bibliography" xmlns="http://schemas.openxmlformats.org/officeDocument/2006/bibliography" SelectedStyle="\APASixthEditionOfficeOnline.xsl" StyleName="APA" Version="6"/>
+<p:properties xmlns:p="http://schemas.microsoft.com/office/2006/metadata/properties" xmlns:xsi="http://www.w3.org/2001/XMLSchema-instance" xmlns:pc="http://schemas.microsoft.com/office/infopath/2007/PartnerControls">
+  <documentManagement/>
+</p:properties>
 </file>
 
 <file path=customXml/item2.xml><?xml version="1.0" encoding="utf-8"?>
+<?mso-contentType ?>
+<FormTemplates xmlns="http://schemas.microsoft.com/sharepoint/v3/contenttype/forms">
+  <Display>DocumentLibraryForm</Display>
+  <Edit>DocumentLibraryForm</Edit>
+  <New>DocumentLibraryForm</New>
+</FormTemplates>
+</file>
+
+<file path=customXml/item3.xml><?xml version="1.0" encoding="utf-8"?>
 <ct:contentTypeSchema xmlns:ct="http://schemas.microsoft.com/office/2006/metadata/contentType" xmlns:ma="http://schemas.microsoft.com/office/2006/metadata/properties/metaAttributes" ct:_="" ma:_="" ma:contentTypeName="Document" ma:contentTypeID="0x0101008E645426CC3C3348B900E57479C898EF" ma:contentTypeVersion="10" ma:contentTypeDescription="Create a new document." ma:contentTypeScope="" ma:versionID="7ecea2e163df823d1d59e7aac6544c66">
   <xsd:schema xmlns:xsd="http://www.w3.org/2001/XMLSchema" xmlns:xs="http://www.w3.org/2001/XMLSchema" xmlns:p="http://schemas.microsoft.com/office/2006/metadata/properties" xmlns:ns3="cc328e4a-acc5-4db9-8edf-03a7e14d7082" targetNamespace="http://schemas.microsoft.com/office/2006/metadata/properties" ma:root="true" ma:fieldsID="76a4ca1d70011748601f32a200c95713" ns3:_="">
     <xsd:import namespace="cc328e4a-acc5-4db9-8edf-03a7e14d7082"/>
@@ -34022,30 +34671,35 @@
 </ct:contentTypeSchema>
 </file>
 
-<file path=customXml/item3.xml><?xml version="1.0" encoding="utf-8"?>
-<?mso-contentType ?>
-<FormTemplates xmlns="http://schemas.microsoft.com/sharepoint/v3/contenttype/forms">
-  <Display>DocumentLibraryForm</Display>
-  <Edit>DocumentLibraryForm</Edit>
-  <New>DocumentLibraryForm</New>
-</FormTemplates>
-</file>
-
 <file path=customXml/item4.xml><?xml version="1.0" encoding="utf-8"?>
-<p:properties xmlns:p="http://schemas.microsoft.com/office/2006/metadata/properties" xmlns:xsi="http://www.w3.org/2001/XMLSchema-instance" xmlns:pc="http://schemas.microsoft.com/office/infopath/2007/PartnerControls">
-  <documentManagement/>
-</p:properties>
+<b:Sources xmlns:b="http://schemas.openxmlformats.org/officeDocument/2006/bibliography" xmlns="http://schemas.openxmlformats.org/officeDocument/2006/bibliography" SelectedStyle="\APASixthEditionOfficeOnline.xsl" StyleName="APA" Version="6"/>
 </file>
 
 <file path=customXml/itemProps1.xml><?xml version="1.0" encoding="utf-8"?>
-<ds:datastoreItem xmlns:ds="http://schemas.openxmlformats.org/officeDocument/2006/customXml" ds:itemID="{1D4EB38B-5490-4F09-BBB2-E9FDD0B32F9D}">
+<ds:datastoreItem xmlns:ds="http://schemas.openxmlformats.org/officeDocument/2006/customXml" ds:itemID="{0D713CD4-D086-4FD3-BD23-5A063900AF17}">
   <ds:schemaRefs>
-    <ds:schemaRef ds:uri="http://schemas.openxmlformats.org/officeDocument/2006/bibliography"/>
+    <ds:schemaRef ds:uri="http://purl.org/dc/elements/1.1/"/>
+    <ds:schemaRef ds:uri="http://schemas.microsoft.com/office/2006/documentManagement/types"/>
+    <ds:schemaRef ds:uri="cc328e4a-acc5-4db9-8edf-03a7e14d7082"/>
+    <ds:schemaRef ds:uri="http://schemas.microsoft.com/office/infopath/2007/PartnerControls"/>
+    <ds:schemaRef ds:uri="http://schemas.openxmlformats.org/package/2006/metadata/core-properties"/>
+    <ds:schemaRef ds:uri="http://purl.org/dc/dcmitype/"/>
+    <ds:schemaRef ds:uri="http://schemas.microsoft.com/office/2006/metadata/properties"/>
+    <ds:schemaRef ds:uri="http://www.w3.org/XML/1998/namespace"/>
+    <ds:schemaRef ds:uri="http://purl.org/dc/terms/"/>
   </ds:schemaRefs>
 </ds:datastoreItem>
 </file>
 
 <file path=customXml/itemProps2.xml><?xml version="1.0" encoding="utf-8"?>
+<ds:datastoreItem xmlns:ds="http://schemas.openxmlformats.org/officeDocument/2006/customXml" ds:itemID="{9464DB0A-CF17-4C8D-9F01-AB76E3F6D1B4}">
+  <ds:schemaRefs>
+    <ds:schemaRef ds:uri="http://schemas.microsoft.com/sharepoint/v3/contenttype/forms"/>
+  </ds:schemaRefs>
+</ds:datastoreItem>
+</file>
+
+<file path=customXml/itemProps3.xml><?xml version="1.0" encoding="utf-8"?>
 <ds:datastoreItem xmlns:ds="http://schemas.openxmlformats.org/officeDocument/2006/customXml" ds:itemID="{200C0D8E-E092-4872-A79B-80C66802B6C1}">
   <ds:schemaRefs>
     <ds:schemaRef ds:uri="http://schemas.microsoft.com/office/2006/metadata/contentType"/>
@@ -34063,26 +34717,10 @@
 </ds:datastoreItem>
 </file>
 
-<file path=customXml/itemProps3.xml><?xml version="1.0" encoding="utf-8"?>
-<ds:datastoreItem xmlns:ds="http://schemas.openxmlformats.org/officeDocument/2006/customXml" ds:itemID="{9464DB0A-CF17-4C8D-9F01-AB76E3F6D1B4}">
+<file path=customXml/itemProps4.xml><?xml version="1.0" encoding="utf-8"?>
+<ds:datastoreItem xmlns:ds="http://schemas.openxmlformats.org/officeDocument/2006/customXml" ds:itemID="{1D4EB38B-5490-4F09-BBB2-E9FDD0B32F9D}">
   <ds:schemaRefs>
-    <ds:schemaRef ds:uri="http://schemas.microsoft.com/sharepoint/v3/contenttype/forms"/>
-  </ds:schemaRefs>
-</ds:datastoreItem>
-</file>
-
-<file path=customXml/itemProps4.xml><?xml version="1.0" encoding="utf-8"?>
-<ds:datastoreItem xmlns:ds="http://schemas.openxmlformats.org/officeDocument/2006/customXml" ds:itemID="{0D713CD4-D086-4FD3-BD23-5A063900AF17}">
-  <ds:schemaRefs>
-    <ds:schemaRef ds:uri="http://purl.org/dc/elements/1.1/"/>
-    <ds:schemaRef ds:uri="http://schemas.microsoft.com/office/2006/documentManagement/types"/>
-    <ds:schemaRef ds:uri="cc328e4a-acc5-4db9-8edf-03a7e14d7082"/>
-    <ds:schemaRef ds:uri="http://schemas.microsoft.com/office/infopath/2007/PartnerControls"/>
-    <ds:schemaRef ds:uri="http://schemas.openxmlformats.org/package/2006/metadata/core-properties"/>
-    <ds:schemaRef ds:uri="http://purl.org/dc/dcmitype/"/>
-    <ds:schemaRef ds:uri="http://schemas.microsoft.com/office/2006/metadata/properties"/>
-    <ds:schemaRef ds:uri="http://www.w3.org/XML/1998/namespace"/>
-    <ds:schemaRef ds:uri="http://purl.org/dc/terms/"/>
+    <ds:schemaRef ds:uri="http://schemas.openxmlformats.org/officeDocument/2006/bibliography"/>
   </ds:schemaRefs>
 </ds:datastoreItem>
 </file>
</xml_diff>